<commit_message>
spring jpa sixth modified
</commit_message>
<xml_diff>
--- a/setup.docx
+++ b/setup.docx
@@ -112,14 +112,7 @@
           <w:rFonts w:ascii="Cambria" w:eastAsia="Cambria" w:hAnsi="Cambria" w:cs="Cambria"/>
           <w:sz w:val="24"/>
         </w:rPr>
-        <w:t>a</w:t>
-      </w:r>
-      <w:r>
-        <w:rPr>
-          <w:rFonts w:ascii="Cambria" w:eastAsia="Cambria" w:hAnsi="Cambria" w:cs="Cambria"/>
-          <w:sz w:val="24"/>
-        </w:rPr>
-        <w:t>nd execute the following command:</w:t>
+        <w:t>and execute the following command:</w:t>
       </w:r>
     </w:p>
     <w:p>
@@ -169,14 +162,7 @@
           <w:rFonts w:ascii="Cambria" w:eastAsia="Cambria" w:hAnsi="Cambria" w:cs="Cambria"/>
           <w:sz w:val="24"/>
         </w:rPr>
-        <w:t>This is assuming that you are using the same username and password as in the demos and that the fitnessTracker.sql has been unzipped in the</w:t>
-      </w:r>
-      <w:r>
-        <w:rPr>
-          <w:rFonts w:ascii="Cambria" w:eastAsia="Cambria" w:hAnsi="Cambria" w:cs="Cambria"/>
-          <w:sz w:val="24"/>
-        </w:rPr>
-        <w:t xml:space="preserve"> C:\tmp directory.</w:t>
+        <w:t>This is assuming that you are using the same username and password as in the demos and that the fitnessTracker.sql has been unzipped in the C:\tmp directory.</w:t>
       </w:r>
     </w:p>
     <w:p>
@@ -193,6 +179,13 @@
           <w:sz w:val="24"/>
         </w:rPr>
         <w:t xml:space="preserve">Ankit </w:t>
+      </w:r>
+      <w:r>
+        <w:rPr>
+          <w:rFonts w:ascii="Cambria" w:eastAsia="Cambria" w:hAnsi="Cambria" w:cs="Cambria"/>
+          <w:sz w:val="24"/>
+        </w:rPr>
+        <w:t>singh</w:t>
       </w:r>
     </w:p>
     <w:sectPr>
@@ -364,6 +357,7 @@
   <w:style w:type="paragraph" w:default="1" w:styleId="Normal">
     <w:name w:val="Normal"/>
     <w:qFormat/>
+    <w:rsid w:val="00920D7A"/>
   </w:style>
   <w:style w:type="character" w:default="1" w:styleId="DefaultParagraphFont">
     <w:name w:val="Default Paragraph Font"/>

</xml_diff>